<commit_message>
added citation info on reference papers
</commit_message>
<xml_diff>
--- a/doc/Riferimenti/Papers/Organ Transplant/Riassunti/1998 - Modeling the transplant waiting list - A queueing model with reneging.docx
+++ b/doc/Riferimenti/Papers/Organ Transplant/Riassunti/1998 - Modeling the transplant waiting list - A queueing model with reneging.docx
@@ -6515,7 +6515,15 @@
             <w:w w:val="105"/>
             <w:highlight w:val="yellow"/>
           </w:rPr>
-          <m:t>n)</m:t>
+          <m:t>n</m:t>
+        </m:r>
+        <m:r>
+          <w:rPr>
+            <w:rFonts w:ascii="Cambria Math" w:hAnsi="Cambria Math"/>
+            <w:w w:val="105"/>
+            <w:highlight w:val="yellow"/>
+          </w:rPr>
+          <m:t>)</m:t>
         </m:r>
       </m:oMath>
       <w:r>
@@ -6791,7 +6799,15 @@
             <w:w w:val="105"/>
             <w:highlight w:val="yellow"/>
           </w:rPr>
-          <m:t>=E</m:t>
+          <m:t>=</m:t>
+        </m:r>
+        <m:r>
+          <w:rPr>
+            <w:rFonts w:ascii="Cambria Math" w:hAnsi="Cambria Math"/>
+            <w:w w:val="105"/>
+            <w:highlight w:val="yellow"/>
+          </w:rPr>
+          <m:t>E</m:t>
         </m:r>
         <m:d>
           <m:dPr>
@@ -6835,7 +6851,15 @@
                     <w:w w:val="105"/>
                     <w:highlight w:val="yellow"/>
                   </w:rPr>
-                  <m:t>-s</m:t>
+                  <m:t>-</m:t>
+                </m:r>
+                <m:r>
+                  <w:rPr>
+                    <w:rFonts w:ascii="Cambria Math" w:hAnsi="Cambria Math"/>
+                    <w:w w:val="105"/>
+                    <w:highlight w:val="yellow"/>
+                  </w:rPr>
+                  <m:t>s</m:t>
                 </m:r>
                 <m:sSub>
                   <m:sSubPr>
@@ -6974,7 +6998,15 @@
             <w:w w:val="105"/>
             <w:highlight w:val="yellow"/>
           </w:rPr>
-          <m:t>=E</m:t>
+          <m:t>=</m:t>
+        </m:r>
+        <m:r>
+          <w:rPr>
+            <w:rFonts w:ascii="Cambria Math" w:hAnsi="Cambria Math"/>
+            <w:w w:val="105"/>
+            <w:highlight w:val="yellow"/>
+          </w:rPr>
+          <m:t>E</m:t>
         </m:r>
         <m:d>
           <m:dPr>
@@ -7018,7 +7050,15 @@
                     <w:w w:val="105"/>
                     <w:highlight w:val="yellow"/>
                   </w:rPr>
-                  <m:t>-s</m:t>
+                  <m:t>-</m:t>
+                </m:r>
+                <m:r>
+                  <w:rPr>
+                    <w:rFonts w:ascii="Cambria Math" w:hAnsi="Cambria Math"/>
+                    <w:w w:val="105"/>
+                    <w:highlight w:val="yellow"/>
+                  </w:rPr>
+                  <m:t>s</m:t>
                 </m:r>
                 <m:sSub>
                   <m:sSubPr>
@@ -17048,6 +17088,209 @@
       </w:r>
       <w:r>
         <w:t>factor.</w:t>
+      </w:r>
+    </w:p>
+    <w:p>
+      <w:pPr>
+        <w:pStyle w:val="Corpotesto"/>
+        <w:spacing w:line="244" w:lineRule="auto"/>
+        <w:jc w:val="both"/>
+      </w:pPr>
+    </w:p>
+    <w:p>
+      <w:pPr>
+        <w:pStyle w:val="Corpotesto"/>
+        <w:spacing w:line="244" w:lineRule="auto"/>
+        <w:jc w:val="both"/>
+      </w:pPr>
+      <w:r>
+        <w:t>CITAZIONE</w:t>
+      </w:r>
+    </w:p>
+    <w:p>
+      <w:pPr>
+        <w:pStyle w:val="Corpotesto"/>
+        <w:spacing w:line="244" w:lineRule="auto"/>
+        <w:jc w:val="both"/>
+      </w:pPr>
+    </w:p>
+    <w:p>
+      <w:pPr>
+        <w:rPr>
+          <w:rFonts w:ascii="Courier New" w:eastAsia="Times New Roman" w:hAnsi="Courier New" w:cs="Courier New"/>
+          <w:color w:val="2E414F"/>
+          <w:sz w:val="21"/>
+          <w:szCs w:val="21"/>
+          <w:shd w:val="clear" w:color="auto" w:fill="FFFFFF"/>
+          <w:lang w:val="it-IT" w:eastAsia="it-IT"/>
+        </w:rPr>
+      </w:pPr>
+      <w:r>
+        <w:rPr>
+          <w:rFonts w:ascii="Courier New" w:eastAsia="Times New Roman" w:hAnsi="Courier New" w:cs="Courier New"/>
+          <w:color w:val="2E414F"/>
+          <w:sz w:val="21"/>
+          <w:szCs w:val="21"/>
+          <w:shd w:val="clear" w:color="auto" w:fill="FFFFFF"/>
+          <w:lang w:val="it-IT" w:eastAsia="it-IT"/>
+        </w:rPr>
+        <w:t>@article{Zenios1999ModelingTT,</w:t>
+      </w:r>
+    </w:p>
+    <w:p>
+      <w:pPr>
+        <w:rPr>
+          <w:rFonts w:ascii="Courier New" w:eastAsia="Times New Roman" w:hAnsi="Courier New" w:cs="Courier New"/>
+          <w:color w:val="2E414F"/>
+          <w:sz w:val="21"/>
+          <w:szCs w:val="21"/>
+          <w:shd w:val="clear" w:color="auto" w:fill="FFFFFF"/>
+          <w:lang w:val="it-IT" w:eastAsia="it-IT"/>
+        </w:rPr>
+      </w:pPr>
+      <w:r>
+        <w:rPr>
+          <w:rFonts w:ascii="Courier New" w:eastAsia="Times New Roman" w:hAnsi="Courier New" w:cs="Courier New"/>
+          <w:color w:val="2E414F"/>
+          <w:sz w:val="21"/>
+          <w:szCs w:val="21"/>
+          <w:shd w:val="clear" w:color="auto" w:fill="FFFFFF"/>
+          <w:lang w:val="it-IT" w:eastAsia="it-IT"/>
+        </w:rPr>
+        <w:t xml:space="preserve">  title={Modeling the transplant waiting list: A queueing model with reneging},</w:t>
+      </w:r>
+    </w:p>
+    <w:p>
+      <w:pPr>
+        <w:rPr>
+          <w:rFonts w:ascii="Courier New" w:eastAsia="Times New Roman" w:hAnsi="Courier New" w:cs="Courier New"/>
+          <w:color w:val="2E414F"/>
+          <w:sz w:val="21"/>
+          <w:szCs w:val="21"/>
+          <w:shd w:val="clear" w:color="auto" w:fill="FFFFFF"/>
+          <w:lang w:val="it-IT" w:eastAsia="it-IT"/>
+        </w:rPr>
+      </w:pPr>
+      <w:r>
+        <w:rPr>
+          <w:rFonts w:ascii="Courier New" w:eastAsia="Times New Roman" w:hAnsi="Courier New" w:cs="Courier New"/>
+          <w:color w:val="2E414F"/>
+          <w:sz w:val="21"/>
+          <w:szCs w:val="21"/>
+          <w:shd w:val="clear" w:color="auto" w:fill="FFFFFF"/>
+          <w:lang w:val="it-IT" w:eastAsia="it-IT"/>
+        </w:rPr>
+        <w:t xml:space="preserve">  author={Stefanos A. Zenios},</w:t>
+      </w:r>
+    </w:p>
+    <w:p>
+      <w:pPr>
+        <w:rPr>
+          <w:rFonts w:ascii="Courier New" w:eastAsia="Times New Roman" w:hAnsi="Courier New" w:cs="Courier New"/>
+          <w:color w:val="2E414F"/>
+          <w:sz w:val="21"/>
+          <w:szCs w:val="21"/>
+          <w:shd w:val="clear" w:color="auto" w:fill="FFFFFF"/>
+          <w:lang w:val="it-IT" w:eastAsia="it-IT"/>
+        </w:rPr>
+      </w:pPr>
+      <w:r>
+        <w:rPr>
+          <w:rFonts w:ascii="Courier New" w:eastAsia="Times New Roman" w:hAnsi="Courier New" w:cs="Courier New"/>
+          <w:color w:val="2E414F"/>
+          <w:sz w:val="21"/>
+          <w:szCs w:val="21"/>
+          <w:shd w:val="clear" w:color="auto" w:fill="FFFFFF"/>
+          <w:lang w:val="it-IT" w:eastAsia="it-IT"/>
+        </w:rPr>
+        <w:t xml:space="preserve">  journal={Queueing Systems},</w:t>
+      </w:r>
+    </w:p>
+    <w:p>
+      <w:pPr>
+        <w:rPr>
+          <w:rFonts w:ascii="Courier New" w:eastAsia="Times New Roman" w:hAnsi="Courier New" w:cs="Courier New"/>
+          <w:color w:val="2E414F"/>
+          <w:sz w:val="21"/>
+          <w:szCs w:val="21"/>
+          <w:shd w:val="clear" w:color="auto" w:fill="FFFFFF"/>
+          <w:lang w:val="it-IT" w:eastAsia="it-IT"/>
+        </w:rPr>
+      </w:pPr>
+      <w:r>
+        <w:rPr>
+          <w:rFonts w:ascii="Courier New" w:eastAsia="Times New Roman" w:hAnsi="Courier New" w:cs="Courier New"/>
+          <w:color w:val="2E414F"/>
+          <w:sz w:val="21"/>
+          <w:szCs w:val="21"/>
+          <w:shd w:val="clear" w:color="auto" w:fill="FFFFFF"/>
+          <w:lang w:val="it-IT" w:eastAsia="it-IT"/>
+        </w:rPr>
+        <w:t xml:space="preserve">  year={1999},</w:t>
+      </w:r>
+    </w:p>
+    <w:p>
+      <w:pPr>
+        <w:rPr>
+          <w:rFonts w:ascii="Courier New" w:eastAsia="Times New Roman" w:hAnsi="Courier New" w:cs="Courier New"/>
+          <w:color w:val="2E414F"/>
+          <w:sz w:val="21"/>
+          <w:szCs w:val="21"/>
+          <w:shd w:val="clear" w:color="auto" w:fill="FFFFFF"/>
+          <w:lang w:val="it-IT" w:eastAsia="it-IT"/>
+        </w:rPr>
+      </w:pPr>
+      <w:r>
+        <w:rPr>
+          <w:rFonts w:ascii="Courier New" w:eastAsia="Times New Roman" w:hAnsi="Courier New" w:cs="Courier New"/>
+          <w:color w:val="2E414F"/>
+          <w:sz w:val="21"/>
+          <w:szCs w:val="21"/>
+          <w:shd w:val="clear" w:color="auto" w:fill="FFFFFF"/>
+          <w:lang w:val="it-IT" w:eastAsia="it-IT"/>
+        </w:rPr>
+        <w:t xml:space="preserve">  volume={31},</w:t>
+      </w:r>
+    </w:p>
+    <w:p>
+      <w:pPr>
+        <w:rPr>
+          <w:rFonts w:ascii="Courier New" w:eastAsia="Times New Roman" w:hAnsi="Courier New" w:cs="Courier New"/>
+          <w:color w:val="2E414F"/>
+          <w:sz w:val="21"/>
+          <w:szCs w:val="21"/>
+          <w:shd w:val="clear" w:color="auto" w:fill="FFFFFF"/>
+          <w:lang w:val="it-IT" w:eastAsia="it-IT"/>
+        </w:rPr>
+      </w:pPr>
+      <w:r>
+        <w:rPr>
+          <w:rFonts w:ascii="Courier New" w:eastAsia="Times New Roman" w:hAnsi="Courier New" w:cs="Courier New"/>
+          <w:color w:val="2E414F"/>
+          <w:sz w:val="21"/>
+          <w:szCs w:val="21"/>
+          <w:shd w:val="clear" w:color="auto" w:fill="FFFFFF"/>
+          <w:lang w:val="it-IT" w:eastAsia="it-IT"/>
+        </w:rPr>
+        <w:t xml:space="preserve">  pages={239-251}</w:t>
+      </w:r>
+    </w:p>
+    <w:p>
+      <w:pPr>
+        <w:pStyle w:val="Corpotesto"/>
+        <w:spacing w:line="244" w:lineRule="auto"/>
+        <w:jc w:val="both"/>
+      </w:pPr>
+      <w:r>
+        <w:rPr>
+          <w:rFonts w:ascii="Courier New" w:eastAsia="Times New Roman" w:hAnsi="Courier New" w:cs="Courier New"/>
+          <w:color w:val="2E414F"/>
+          <w:sz w:val="21"/>
+          <w:szCs w:val="21"/>
+          <w:shd w:val="clear" w:color="auto" w:fill="FFFFFF"/>
+          <w:lang w:val="it-IT" w:eastAsia="it-IT"/>
+        </w:rPr>
+        <w:t>}</w:t>
       </w:r>
     </w:p>
     <w:sectPr>

</xml_diff>